<commit_message>
Propuesta mejora de procesos y modificación al documento que muestra los cambios sobre el producto explicando qué servicios consultan al CRM
</commit_message>
<xml_diff>
--- a/Projecto 3/modificacionesMPDLA.docx
+++ b/Projecto 3/modificacionesMPDLA.docx
@@ -75,13 +75,29 @@
         <w:t>respondiendo a una cotización seleccionada por el Comercio</w:t>
       </w:r>
       <w:r>
-        <w:t>.</w:t>
+        <w:t>. Tiene la opción de seleccionar una de las ofertas como ganadora.</w:t>
+      </w:r>
+    </w:p>
+    <w:p>
+      <w:pPr>
+        <w:pStyle w:val="Prrafodelista"/>
+        <w:numPr>
+          <w:ilvl w:val="0"/>
+          <w:numId w:val="1"/>
+        </w:numPr>
+        <w:jc w:val="both"/>
+      </w:pPr>
+      <w:r>
+        <w:t xml:space="preserve">Crear cotización: Permite al Comercio </w:t>
+      </w:r>
+      <w:r>
+        <w:t>crear una cotización en el MPDLA</w:t>
       </w:r>
       <w:r>
         <w:t xml:space="preserve"> </w:t>
       </w:r>
       <w:r>
-        <w:t>Tiene la opción de seleccionar una de las ofertas como ganadora.</w:t>
+        <w:t>ingresando información como la cantidad del producto, un listado de fabricantes, un precio máximo del producto, la fecha de entrega y la fecha de cierre.</w:t>
       </w:r>
     </w:p>
     <w:p>
@@ -94,65 +110,43 @@
         <w:jc w:val="both"/>
       </w:pPr>
       <w:r>
-        <w:t xml:space="preserve">Crear cotización: Permite al Comercio </w:t>
-      </w:r>
-      <w:r>
-        <w:t>crear una cotización en el MPDLA</w:t>
+        <w:t xml:space="preserve">Ofertar cotización: </w:t>
+      </w:r>
+      <w:r>
+        <w:t>Permite al Fabricante consultar las cotizaciones realizadas por el Comercio a las cuales el Fabricante esté asociado, con el fin de permitirle ofertar con sus productos y así ser candidato para concretar una venta.</w:t>
+      </w:r>
+    </w:p>
+    <w:p>
+      <w:pPr>
+        <w:jc w:val="both"/>
+      </w:pPr>
+      <w:r>
+        <w:t>ORACLE SERVICE BUS</w:t>
+      </w:r>
+    </w:p>
+    <w:p>
+      <w:pPr>
+        <w:jc w:val="both"/>
+      </w:pPr>
+      <w:r>
+        <w:t>A nivel del O</w:t>
+      </w:r>
+      <w:r>
+        <w:t xml:space="preserve">SB </w:t>
+      </w:r>
+      <w:r>
+        <w:t>se agregó</w:t>
+      </w:r>
+      <w:r>
+        <w:t xml:space="preserve"> el proxy Admin</w:t>
+      </w:r>
+      <w:r>
+        <w:t>Cotización</w:t>
       </w:r>
       <w:r>
         <w:t xml:space="preserve"> </w:t>
       </w:r>
       <w:r>
-        <w:t>ingresando información como la cantidad del producto, un listado de fabricantes, un precio máximo del producto, la fecha de entrega y la fecha de cierre.</w:t>
-      </w:r>
-    </w:p>
-    <w:p>
-      <w:pPr>
-        <w:pStyle w:val="Prrafodelista"/>
-        <w:numPr>
-          <w:ilvl w:val="0"/>
-          <w:numId w:val="1"/>
-        </w:numPr>
-        <w:jc w:val="both"/>
-      </w:pPr>
-      <w:r>
-        <w:t xml:space="preserve">Ofertar cotización: </w:t>
-      </w:r>
-      <w:r>
-        <w:t>Permite al Fabricante consultar las cotizaciones realizadas por el Comercio a las cuales el Fabricante esté asociado, con el fin de permitirle ofertar con sus productos y así ser candidato para concretar una venta.</w:t>
-      </w:r>
-    </w:p>
-    <w:p>
-      <w:pPr>
-        <w:jc w:val="both"/>
-      </w:pPr>
-      <w:r>
-        <w:t>ORACLE SERVICE BUS</w:t>
-      </w:r>
-    </w:p>
-    <w:p>
-      <w:pPr>
-        <w:jc w:val="both"/>
-      </w:pPr>
-      <w:r>
-        <w:t>A nivel del O</w:t>
-      </w:r>
-      <w:r>
-        <w:t xml:space="preserve">SB </w:t>
-      </w:r>
-      <w:r>
-        <w:t>se agregó</w:t>
-      </w:r>
-      <w:r>
-        <w:t xml:space="preserve"> el proxy Admin</w:t>
-      </w:r>
-      <w:r>
-        <w:t>Cotización</w:t>
-      </w:r>
-      <w:r>
-        <w:t xml:space="preserve"> </w:t>
-      </w:r>
-      <w:r>
         <w:t xml:space="preserve">en los servicios front end. Éste proxy a su vez </w:t>
       </w:r>
       <w:r>
@@ -169,6 +163,9 @@
       </w:pPr>
       <w:r>
         <w:t>consultarProductos</w:t>
+      </w:r>
+      <w:r>
+        <w:t xml:space="preserve"> (Invoca servicio de backend consultarProductos)</w:t>
       </w:r>
     </w:p>
     <w:p>
@@ -316,6 +313,11 @@
       <w:r>
         <w:t>consultarProductos</w:t>
       </w:r>
+      <w:r>
+        <w:t xml:space="preserve"> (Consulta los productos registrados en el CRM) </w:t>
+      </w:r>
+      <w:bookmarkStart w:id="0" w:name="_GoBack"/>
+      <w:bookmarkEnd w:id="0"/>
     </w:p>
     <w:p>
       <w:pPr>
@@ -677,8 +679,6 @@
       <w:r>
         <w:t>ItemCotización: Representa los productos incuidos en la cotización así como su cantidad.</w:t>
       </w:r>
-      <w:bookmarkStart w:id="0" w:name="_GoBack"/>
-      <w:bookmarkEnd w:id="0"/>
     </w:p>
     <w:p>
       <w:r>

</xml_diff>